<commit_message>
add few use cases
</commit_message>
<xml_diff>
--- a/Usecase descriptions/domestic flights.docx
+++ b/Usecase descriptions/domestic flights.docx
@@ -862,24 +862,6 @@
         </w:tc>
       </w:tr>
     </w:tbl>
-    <w:p>
-      <w:pPr>
-        <w:rPr>
-          <w:rFonts w:cstheme="minorHAnsi"/>
-          <w:b/>
-          <w:bCs/>
-        </w:rPr>
-      </w:pPr>
-    </w:p>
-    <w:p>
-      <w:pPr>
-        <w:rPr>
-          <w:rFonts w:cstheme="minorHAnsi"/>
-          <w:b/>
-          <w:bCs/>
-        </w:rPr>
-      </w:pPr>
-    </w:p>
     <w:p>
       <w:pPr>
         <w:rPr>

</xml_diff>